<commit_message>
(feat) Updated the CV.
</commit_message>
<xml_diff>
--- a/CV/Yu_Liang.docx
+++ b/CV/Yu_Liang.docx
@@ -1,6 +1,6 @@
 
 <file path=word/document.xml><?xml version="1.0" encoding="utf-8"?>
-<w:document xmlns:wpc="http://schemas.microsoft.com/office/word/2010/wordprocessingCanvas" xmlns:cx="http://schemas.microsoft.com/office/drawing/2014/chartex" xmlns:cx1="http://schemas.microsoft.com/office/drawing/2015/9/8/chartex" xmlns:cx2="http://schemas.microsoft.com/office/drawing/2015/10/21/chartex" xmlns:cx3="http://schemas.microsoft.com/office/drawing/2016/5/9/chartex" xmlns:cx4="http://schemas.microsoft.com/office/drawing/2016/5/10/chartex" xmlns:cx5="http://schemas.microsoft.com/office/drawing/2016/5/11/chartex" xmlns:cx6="http://schemas.microsoft.com/office/drawing/2016/5/12/chartex" xmlns:cx7="http://schemas.microsoft.com/office/drawing/2016/5/13/chartex" xmlns:cx8="http://schemas.microsoft.com/office/drawing/2016/5/14/chartex" xmlns:mc="http://schemas.openxmlformats.org/markup-compatibility/2006" xmlns:aink="http://schemas.microsoft.com/office/drawing/2016/ink" xmlns:am3d="http://schemas.microsoft.com/office/drawing/2017/model3d" xmlns:o="urn:schemas-microsoft-com:office:office" xmlns:oel="http://schemas.microsoft.com/office/2019/extlst" xmlns:r="http://schemas.openxmlformats.org/officeDocument/2006/relationships" xmlns:m="http://schemas.openxmlformats.org/officeDocument/2006/math" xmlns:v="urn:schemas-microsoft-com:vml" xmlns:wp14="http://schemas.microsoft.com/office/word/2010/wordprocessingDrawing" xmlns:wp="http://schemas.openxmlformats.org/drawingml/2006/wordprocessingDrawing" xmlns:w10="urn:schemas-microsoft-com:office:word" xmlns:w="http://schemas.openxmlformats.org/wordprocessingml/2006/main" xmlns:w14="http://schemas.microsoft.com/office/word/2010/wordml" xmlns:w15="http://schemas.microsoft.com/office/word/2012/wordml" xmlns:w16cex="http://schemas.microsoft.com/office/word/2018/wordml/cex" xmlns:w16cid="http://schemas.microsoft.com/office/word/2016/wordml/cid" xmlns:w16="http://schemas.microsoft.com/office/word/2018/wordml" xmlns:w16sdtdh="http://schemas.microsoft.com/office/word/2020/wordml/sdtdatahash" xmlns:w16se="http://schemas.microsoft.com/office/word/2015/wordml/symex" xmlns:wpg="http://schemas.microsoft.com/office/word/2010/wordprocessingGroup" xmlns:wpi="http://schemas.microsoft.com/office/word/2010/wordprocessingInk" xmlns:wne="http://schemas.microsoft.com/office/word/2006/wordml" xmlns:wps="http://schemas.microsoft.com/office/word/2010/wordprocessingShape" mc:Ignorable="w14 w15 w16se w16cid w16 w16cex w16sdtdh wp14">
+<w:document xmlns:wpc="http://schemas.microsoft.com/office/word/2010/wordprocessingCanvas" xmlns:cx="http://schemas.microsoft.com/office/drawing/2014/chartex" xmlns:cx1="http://schemas.microsoft.com/office/drawing/2015/9/8/chartex" xmlns:cx2="http://schemas.microsoft.com/office/drawing/2015/10/21/chartex" xmlns:cx3="http://schemas.microsoft.com/office/drawing/2016/5/9/chartex" xmlns:cx4="http://schemas.microsoft.com/office/drawing/2016/5/10/chartex" xmlns:cx5="http://schemas.microsoft.com/office/drawing/2016/5/11/chartex" xmlns:cx6="http://schemas.microsoft.com/office/drawing/2016/5/12/chartex" xmlns:cx7="http://schemas.microsoft.com/office/drawing/2016/5/13/chartex" xmlns:cx8="http://schemas.microsoft.com/office/drawing/2016/5/14/chartex" xmlns:mc="http://schemas.openxmlformats.org/markup-compatibility/2006" xmlns:aink="http://schemas.microsoft.com/office/drawing/2016/ink" xmlns:am3d="http://schemas.microsoft.com/office/drawing/2017/model3d" xmlns:o="urn:schemas-microsoft-com:office:office" xmlns:oel="http://schemas.microsoft.com/office/2019/extlst" xmlns:r="http://schemas.openxmlformats.org/officeDocument/2006/relationships" xmlns:m="http://schemas.openxmlformats.org/officeDocument/2006/math" xmlns:v="urn:schemas-microsoft-com:vml" xmlns:wp14="http://schemas.microsoft.com/office/word/2010/wordprocessingDrawing" xmlns:wp="http://schemas.openxmlformats.org/drawingml/2006/wordprocessingDrawing" xmlns:w10="urn:schemas-microsoft-com:office:word" xmlns:w="http://schemas.openxmlformats.org/wordprocessingml/2006/main" xmlns:w14="http://schemas.microsoft.com/office/word/2010/wordml" xmlns:w15="http://schemas.microsoft.com/office/word/2012/wordml" xmlns:w16cex="http://schemas.microsoft.com/office/word/2018/wordml/cex" xmlns:w16cid="http://schemas.microsoft.com/office/word/2016/wordml/cid" xmlns:w16="http://schemas.microsoft.com/office/word/2018/wordml" xmlns:w16du="http://schemas.microsoft.com/office/word/2023/wordml/word16du" xmlns:w16sdtdh="http://schemas.microsoft.com/office/word/2020/wordml/sdtdatahash" xmlns:w16se="http://schemas.microsoft.com/office/word/2015/wordml/symex" xmlns:wpg="http://schemas.microsoft.com/office/word/2010/wordprocessingGroup" xmlns:wpi="http://schemas.microsoft.com/office/word/2010/wordprocessingInk" xmlns:wne="http://schemas.microsoft.com/office/word/2006/wordml" xmlns:wps="http://schemas.microsoft.com/office/word/2010/wordprocessingShape" mc:Ignorable="w14 w15 w16se w16cid w16 w16cex w16sdtdh w16du wp14">
   <w:body>
     <w:p>
       <w:pPr>
@@ -76,9 +76,14 @@
       <w:r>
         <w:t xml:space="preserve">Advised by Dr. </w:t>
       </w:r>
-      <w:r>
-        <w:t>Hong Hu</w:t>
-      </w:r>
+      <w:hyperlink r:id="rId5" w:history="1">
+        <w:r>
+          <w:rPr>
+            <w:rStyle w:val="Hyperlink"/>
+          </w:rPr>
+          <w:t>Peng Liu</w:t>
+        </w:r>
+      </w:hyperlink>
     </w:p>
     <w:p>
       <w:r>
@@ -103,7 +108,7 @@
       <w:r>
         <w:t xml:space="preserve">Email: </w:t>
       </w:r>
-      <w:hyperlink r:id="rId5" w:history="1">
+      <w:hyperlink r:id="rId6" w:history="1">
         <w:r>
           <w:rPr>
             <w:rStyle w:val="Hyperlink"/>
@@ -114,7 +119,7 @@
       <w:r>
         <w:t xml:space="preserve">, </w:t>
       </w:r>
-      <w:hyperlink r:id="rId6" w:history="1">
+      <w:hyperlink r:id="rId7" w:history="1">
         <w:r>
           <w:rPr>
             <w:rStyle w:val="Hyperlink"/>
@@ -137,7 +142,7 @@
       <w:r>
         <w:t xml:space="preserve"> </w:t>
       </w:r>
-      <w:hyperlink r:id="rId7" w:history="1">
+      <w:hyperlink r:id="rId8" w:history="1">
         <w:r>
           <w:rPr>
             <w:rStyle w:val="Hyperlink"/>
@@ -278,47 +283,58 @@
       </w:r>
     </w:p>
     <w:p>
-      <w:pPr>
-        <w:rPr>
-          <w:b/>
-          <w:bCs/>
-        </w:rPr>
-      </w:pPr>
-      <w:r>
-        <w:rPr>
-          <w:b/>
-          <w:bCs/>
-        </w:rPr>
-        <w:t xml:space="preserve">Ph.D. </w:t>
-      </w:r>
-      <w:r>
-        <w:rPr>
-          <w:b/>
-          <w:bCs/>
-        </w:rPr>
-        <w:t>Software Engineer Intern</w:t>
-      </w:r>
-      <w:r>
-        <w:rPr>
-          <w:b/>
-          <w:bCs/>
-        </w:rPr>
-        <w:t xml:space="preserve">                                                                                </w:t>
-      </w:r>
-      <w:r>
-        <w:t>5</w:t>
-      </w:r>
-      <w:r>
-        <w:t>.20.20</w:t>
+      <w:r>
+        <w:rPr>
+          <w:b/>
+          <w:bCs/>
+        </w:rPr>
+        <w:t xml:space="preserve">Ph.D. Full-time Research Assistant                                                                              </w:t>
+      </w:r>
+      <w:r>
+        <w:rPr>
+          <w:b/>
+          <w:bCs/>
+        </w:rPr>
+        <w:t xml:space="preserve"> </w:t>
+      </w:r>
+      <w:r>
+        <w:t>Aug 2025 (PRED)</w:t>
+      </w:r>
+    </w:p>
+    <w:p>
+      <w:pPr>
+        <w:rPr>
+          <w:b/>
+          <w:bCs/>
+        </w:rPr>
+      </w:pPr>
+      <w:r>
+        <w:rPr>
+          <w:b/>
+          <w:bCs/>
+        </w:rPr>
+        <w:t xml:space="preserve">Ph.D. Software Engineer Intern                                                                           </w:t>
+      </w:r>
+      <w:r>
+        <w:t xml:space="preserve">May </w:t>
+      </w:r>
+      <w:r>
+        <w:t>20</w:t>
       </w:r>
       <w:r>
         <w:t>24</w:t>
       </w:r>
       <w:r>
-        <w:t xml:space="preserve"> - </w:t>
-      </w:r>
-      <w:r>
-        <w:t>Present</w:t>
+        <w:t xml:space="preserve"> </w:t>
+      </w:r>
+      <w:r>
+        <w:t>–</w:t>
+      </w:r>
+      <w:r>
+        <w:t xml:space="preserve"> </w:t>
+      </w:r>
+      <w:r>
+        <w:t>Aug 2024</w:t>
       </w:r>
     </w:p>
     <w:p>
@@ -437,7 +453,10 @@
         <w:t xml:space="preserve">    </w:t>
       </w:r>
       <w:r>
-        <w:t>8.20.2019 - Present</w:t>
+        <w:t xml:space="preserve">Aug </w:t>
+      </w:r>
+      <w:r>
+        <w:t>2019 - Present</w:t>
       </w:r>
     </w:p>
     <w:p>
@@ -463,14 +482,15 @@
         </w:rPr>
         <w:t xml:space="preserve">Dr. </w:t>
       </w:r>
-      <w:r>
-        <w:rPr>
-          <w:color w:val="000000" w:themeColor="text1"/>
-        </w:rPr>
-        <w:t>Hong Hu</w:t>
-      </w:r>
-    </w:p>
-    <w:p/>
+      <w:hyperlink r:id="rId9" w:history="1">
+        <w:r>
+          <w:rPr>
+            <w:rStyle w:val="Hyperlink"/>
+          </w:rPr>
+          <w:t>Peng Liu</w:t>
+        </w:r>
+      </w:hyperlink>
+    </w:p>
     <w:p>
       <w:r>
         <w:rPr>
@@ -514,7 +534,22 @@
         <w:tab/>
       </w:r>
       <w:r>
-        <w:t>8.20.2018 - 8.20.2019</w:t>
+        <w:t xml:space="preserve">Aug </w:t>
+      </w:r>
+      <w:r>
+        <w:t xml:space="preserve">2018 </w:t>
+      </w:r>
+      <w:r>
+        <w:t>–</w:t>
+      </w:r>
+      <w:r>
+        <w:t xml:space="preserve"> </w:t>
+      </w:r>
+      <w:r>
+        <w:t xml:space="preserve">Aug </w:t>
+      </w:r>
+      <w:r>
+        <w:t>2019</w:t>
       </w:r>
     </w:p>
     <w:p>
@@ -1085,7 +1120,7 @@
 </file>
 
 <file path=word/numbering.xml><?xml version="1.0" encoding="utf-8"?>
-<w:numbering xmlns:wpc="http://schemas.microsoft.com/office/word/2010/wordprocessingCanvas" xmlns:cx="http://schemas.microsoft.com/office/drawing/2014/chartex" xmlns:cx1="http://schemas.microsoft.com/office/drawing/2015/9/8/chartex" xmlns:cx2="http://schemas.microsoft.com/office/drawing/2015/10/21/chartex" xmlns:cx3="http://schemas.microsoft.com/office/drawing/2016/5/9/chartex" xmlns:cx4="http://schemas.microsoft.com/office/drawing/2016/5/10/chartex" xmlns:cx5="http://schemas.microsoft.com/office/drawing/2016/5/11/chartex" xmlns:cx6="http://schemas.microsoft.com/office/drawing/2016/5/12/chartex" xmlns:cx7="http://schemas.microsoft.com/office/drawing/2016/5/13/chartex" xmlns:cx8="http://schemas.microsoft.com/office/drawing/2016/5/14/chartex" xmlns:mc="http://schemas.openxmlformats.org/markup-compatibility/2006" xmlns:aink="http://schemas.microsoft.com/office/drawing/2016/ink" xmlns:am3d="http://schemas.microsoft.com/office/drawing/2017/model3d" xmlns:o="urn:schemas-microsoft-com:office:office" xmlns:oel="http://schemas.microsoft.com/office/2019/extlst" xmlns:r="http://schemas.openxmlformats.org/officeDocument/2006/relationships" xmlns:m="http://schemas.openxmlformats.org/officeDocument/2006/math" xmlns:v="urn:schemas-microsoft-com:vml" xmlns:wp14="http://schemas.microsoft.com/office/word/2010/wordprocessingDrawing" xmlns:wp="http://schemas.openxmlformats.org/drawingml/2006/wordprocessingDrawing" xmlns:w10="urn:schemas-microsoft-com:office:word" xmlns:w="http://schemas.openxmlformats.org/wordprocessingml/2006/main" xmlns:w14="http://schemas.microsoft.com/office/word/2010/wordml" xmlns:w15="http://schemas.microsoft.com/office/word/2012/wordml" xmlns:w16cex="http://schemas.microsoft.com/office/word/2018/wordml/cex" xmlns:w16cid="http://schemas.microsoft.com/office/word/2016/wordml/cid" xmlns:w16="http://schemas.microsoft.com/office/word/2018/wordml" xmlns:w16sdtdh="http://schemas.microsoft.com/office/word/2020/wordml/sdtdatahash" xmlns:w16se="http://schemas.microsoft.com/office/word/2015/wordml/symex" xmlns:wpg="http://schemas.microsoft.com/office/word/2010/wordprocessingGroup" xmlns:wpi="http://schemas.microsoft.com/office/word/2010/wordprocessingInk" xmlns:wne="http://schemas.microsoft.com/office/word/2006/wordml" xmlns:wps="http://schemas.microsoft.com/office/word/2010/wordprocessingShape" mc:Ignorable="w14 w15 w16se w16cid w16 w16cex w16sdtdh wp14">
+<w:numbering xmlns:wpc="http://schemas.microsoft.com/office/word/2010/wordprocessingCanvas" xmlns:cx="http://schemas.microsoft.com/office/drawing/2014/chartex" xmlns:cx1="http://schemas.microsoft.com/office/drawing/2015/9/8/chartex" xmlns:cx2="http://schemas.microsoft.com/office/drawing/2015/10/21/chartex" xmlns:cx3="http://schemas.microsoft.com/office/drawing/2016/5/9/chartex" xmlns:cx4="http://schemas.microsoft.com/office/drawing/2016/5/10/chartex" xmlns:cx5="http://schemas.microsoft.com/office/drawing/2016/5/11/chartex" xmlns:cx6="http://schemas.microsoft.com/office/drawing/2016/5/12/chartex" xmlns:cx7="http://schemas.microsoft.com/office/drawing/2016/5/13/chartex" xmlns:cx8="http://schemas.microsoft.com/office/drawing/2016/5/14/chartex" xmlns:mc="http://schemas.openxmlformats.org/markup-compatibility/2006" xmlns:aink="http://schemas.microsoft.com/office/drawing/2016/ink" xmlns:am3d="http://schemas.microsoft.com/office/drawing/2017/model3d" xmlns:o="urn:schemas-microsoft-com:office:office" xmlns:oel="http://schemas.microsoft.com/office/2019/extlst" xmlns:r="http://schemas.openxmlformats.org/officeDocument/2006/relationships" xmlns:m="http://schemas.openxmlformats.org/officeDocument/2006/math" xmlns:v="urn:schemas-microsoft-com:vml" xmlns:wp14="http://schemas.microsoft.com/office/word/2010/wordprocessingDrawing" xmlns:wp="http://schemas.openxmlformats.org/drawingml/2006/wordprocessingDrawing" xmlns:w10="urn:schemas-microsoft-com:office:word" xmlns:w="http://schemas.openxmlformats.org/wordprocessingml/2006/main" xmlns:w14="http://schemas.microsoft.com/office/word/2010/wordml" xmlns:w15="http://schemas.microsoft.com/office/word/2012/wordml" xmlns:w16cex="http://schemas.microsoft.com/office/word/2018/wordml/cex" xmlns:w16cid="http://schemas.microsoft.com/office/word/2016/wordml/cid" xmlns:w16="http://schemas.microsoft.com/office/word/2018/wordml" xmlns:w16du="http://schemas.microsoft.com/office/word/2023/wordml/word16du" xmlns:w16sdtdh="http://schemas.microsoft.com/office/word/2020/wordml/sdtdatahash" xmlns:w16se="http://schemas.microsoft.com/office/word/2015/wordml/symex" xmlns:wpg="http://schemas.microsoft.com/office/word/2010/wordprocessingGroup" xmlns:wpi="http://schemas.microsoft.com/office/word/2010/wordprocessingInk" xmlns:wne="http://schemas.microsoft.com/office/word/2006/wordml" xmlns:wps="http://schemas.microsoft.com/office/word/2010/wordprocessingShape" mc:Ignorable="w14 w15 w16se w16cid w16 w16cex w16sdtdh w16du wp14">
   <w:abstractNum w:abstractNumId="0" w15:restartNumberingAfterBreak="0">
     <w:nsid w:val="34266611"/>
     <w:multiLevelType w:val="hybridMultilevel"/>
@@ -1298,7 +1333,7 @@
 </file>
 
 <file path=word/styles.xml><?xml version="1.0" encoding="utf-8"?>
-<w:styles xmlns:mc="http://schemas.openxmlformats.org/markup-compatibility/2006" xmlns:r="http://schemas.openxmlformats.org/officeDocument/2006/relationships" xmlns:w="http://schemas.openxmlformats.org/wordprocessingml/2006/main" xmlns:w14="http://schemas.microsoft.com/office/word/2010/wordml" xmlns:w15="http://schemas.microsoft.com/office/word/2012/wordml" xmlns:w16cex="http://schemas.microsoft.com/office/word/2018/wordml/cex" xmlns:w16cid="http://schemas.microsoft.com/office/word/2016/wordml/cid" xmlns:w16="http://schemas.microsoft.com/office/word/2018/wordml" xmlns:w16sdtdh="http://schemas.microsoft.com/office/word/2020/wordml/sdtdatahash" xmlns:w16se="http://schemas.microsoft.com/office/word/2015/wordml/symex" mc:Ignorable="w14 w15 w16se w16cid w16 w16cex w16sdtdh">
+<w:styles xmlns:mc="http://schemas.openxmlformats.org/markup-compatibility/2006" xmlns:r="http://schemas.openxmlformats.org/officeDocument/2006/relationships" xmlns:w="http://schemas.openxmlformats.org/wordprocessingml/2006/main" xmlns:w14="http://schemas.microsoft.com/office/word/2010/wordml" xmlns:w15="http://schemas.microsoft.com/office/word/2012/wordml" xmlns:w16cex="http://schemas.microsoft.com/office/word/2018/wordml/cex" xmlns:w16cid="http://schemas.microsoft.com/office/word/2016/wordml/cid" xmlns:w16="http://schemas.microsoft.com/office/word/2018/wordml" xmlns:w16du="http://schemas.microsoft.com/office/word/2023/wordml/word16du" xmlns:w16sdtdh="http://schemas.microsoft.com/office/word/2020/wordml/sdtdatahash" xmlns:w16se="http://schemas.microsoft.com/office/word/2015/wordml/symex" mc:Ignorable="w14 w15 w16se w16cid w16 w16cex w16sdtdh w16du">
   <w:docDefaults>
     <w:rPrDefault>
       <w:rPr>

</xml_diff>